<commit_message>
relatório explicação ast e tabela de simbolos feita
</commit_message>
<xml_diff>
--- a/meta3/ast_tabela_simbolos.docx
+++ b/meta3/ast_tabela_simbolos.docx
@@ -197,7 +197,97 @@
           <w:szCs w:val="24"/>
         </w:rPr>
         <w:tab/>
-        <w:t>(explicação da tabela de simbolos</w:t>
+        <w:t xml:space="preserve">Quanto à implementação da tabela de símbolos, no que diz respeito à estrutura de dados foram implementadas duas estruturas em C, uma referente ao nó da tabela onde estão presentes o que vai ser impresso em cada linha da tabela, como o </w:t>
+      </w:r>
+      <w:r>
+        <w:rPr>
+          <w:rFonts w:ascii="Times New Roman" w:hAnsi="Times New Roman" w:cs="Times New Roman"/>
+          <w:sz w:val="24"/>
+          <w:szCs w:val="24"/>
+        </w:rPr>
+        <w:t>Na</w:t>
+      </w:r>
+      <w:r>
+        <w:rPr>
+          <w:rFonts w:ascii="Times New Roman" w:hAnsi="Times New Roman" w:cs="Times New Roman"/>
+          <w:sz w:val="24"/>
+          <w:szCs w:val="24"/>
+        </w:rPr>
+        <w:t>me, ParamTypes</w:t>
+      </w:r>
+      <w:r>
+        <w:rPr>
+          <w:rFonts w:ascii="Times New Roman" w:hAnsi="Times New Roman" w:cs="Times New Roman"/>
+          <w:sz w:val="24"/>
+          <w:szCs w:val="24"/>
+        </w:rPr>
+        <w:t xml:space="preserve">, Type e param, a outra estrutura é referente à tabela em si, onde estão presentes as variáveis como o tipo, nome, array de parâmetros, e número de parâmetros, bem como um ponteiro para a estrutura do nó da tabela para </w:t>
+      </w:r>
+      <w:r>
+        <w:rPr>
+          <w:rFonts w:ascii="Times New Roman" w:hAnsi="Times New Roman" w:cs="Times New Roman"/>
+          <w:sz w:val="24"/>
+          <w:szCs w:val="24"/>
+        </w:rPr>
+        <w:t>associar essa informação a um dado parâmetro ou método.</w:t>
+      </w:r>
+    </w:p>
+    <w:p>
+      <w:pPr>
+        <w:jc w:val="both"/>
+        <w:rPr>
+          <w:rFonts w:ascii="Times New Roman" w:hAnsi="Times New Roman" w:cs="Times New Roman"/>
+          <w:sz w:val="24"/>
+          <w:szCs w:val="24"/>
+        </w:rPr>
+      </w:pPr>
+      <w:r>
+        <w:rPr>
+          <w:rFonts w:ascii="Times New Roman" w:hAnsi="Times New Roman" w:cs="Times New Roman"/>
+          <w:sz w:val="24"/>
+          <w:szCs w:val="24"/>
+        </w:rPr>
+        <w:tab/>
+      </w:r>
+      <w:r>
+        <w:rPr>
+          <w:rFonts w:ascii="Times New Roman" w:hAnsi="Times New Roman" w:cs="Times New Roman"/>
+          <w:sz w:val="24"/>
+          <w:szCs w:val="24"/>
+        </w:rPr>
+        <w:t>Quanto aos algoritmos implementad</w:t>
+      </w:r>
+      <w:r>
+        <w:rPr>
+          <w:rFonts w:ascii="Times New Roman" w:hAnsi="Times New Roman" w:cs="Times New Roman"/>
+          <w:sz w:val="24"/>
+          <w:szCs w:val="24"/>
+        </w:rPr>
+        <w:t>as diversas funções de verificação para os diversos símbolos terminais da gramática realizada no ficheiro yacc como o Program, FieldDecl, MethodDecl</w:t>
+      </w:r>
+      <w:r>
+        <w:rPr>
+          <w:rFonts w:ascii="Times New Roman" w:hAnsi="Times New Roman" w:cs="Times New Roman"/>
+          <w:sz w:val="24"/>
+          <w:szCs w:val="24"/>
+        </w:rPr>
+        <w:t>,</w:t>
+      </w:r>
+      <w:r>
+        <w:rPr>
+          <w:rFonts w:ascii="Times New Roman" w:hAnsi="Times New Roman" w:cs="Times New Roman"/>
+          <w:sz w:val="24"/>
+          <w:szCs w:val="24"/>
+        </w:rPr>
+        <w:t xml:space="preserve"> entre outros ou para a AST</w:t>
+      </w:r>
+      <w:r>
+        <w:rPr>
+          <w:rFonts w:ascii="Times New Roman" w:hAnsi="Times New Roman" w:cs="Times New Roman"/>
+          <w:sz w:val="24"/>
+          <w:szCs w:val="24"/>
+        </w:rPr>
+        <w:t>, de modo a serem úteis para a implementação da</w:t>
       </w:r>
       <w:bookmarkStart w:id="0" w:name="_GoBack"/>
       <w:bookmarkEnd w:id="0"/>
@@ -207,7 +297,23 @@
           <w:sz w:val="24"/>
           <w:szCs w:val="24"/>
         </w:rPr>
-        <w:t>)</w:t>
+        <w:t xml:space="preserve"> AST anotada</w:t>
+      </w:r>
+      <w:r>
+        <w:rPr>
+          <w:rFonts w:ascii="Times New Roman" w:hAnsi="Times New Roman" w:cs="Times New Roman"/>
+          <w:sz w:val="24"/>
+          <w:szCs w:val="24"/>
+        </w:rPr>
+        <w:t xml:space="preserve">. Para a realização da tabela de símbolos também foram implementadas funções de inserção e procura de elementos na tabela, assim como funções de inicialização, tanto da classe como </w:t>
+      </w:r>
+      <w:r>
+        <w:rPr>
+          <w:rFonts w:ascii="Times New Roman" w:hAnsi="Times New Roman" w:cs="Times New Roman"/>
+          <w:sz w:val="24"/>
+          <w:szCs w:val="24"/>
+        </w:rPr>
+        <w:t>dos métodos presentes nesta e uma função para imprimir a tabela de símbolos da forma que é referido no enunciado.</w:t>
       </w:r>
     </w:p>
     <w:sectPr>

</xml_diff>